<commit_message>
jar export no longer includes the jbullet.1.l.jar
</commit_message>
<xml_diff>
--- a/ElderScrollsExplorerBase/docs/ESEAndroid Notes.docx
+++ b/ElderScrollsExplorerBase/docs/ESEAndroid Notes.docx
@@ -135,6 +135,13 @@
         </w:rPr>
         <w:t>I need to work out what my jre1.6.0a strategy is? Just ignore it?</w:t>
       </w:r>
+      <w:r>
+        <w:rPr>
+          <w:rFonts w:ascii="Calibri" w:hAnsi="Calibri" w:cs="Calibri"/>
+          <w:color w:val="000000"/>
+        </w:rPr>
+        <w:t xml:space="preserve"> For now just ignore it</w:t>
+      </w:r>
     </w:p>
     <w:p>
       <w:pPr>
@@ -153,31 +160,13 @@
           <w:color w:val="000000"/>
         </w:rPr>
       </w:pPr>
-      <w:proofErr w:type="spellStart"/>
-      <w:r>
-        <w:rPr>
-          <w:rFonts w:ascii="Calibri" w:hAnsi="Calibri" w:cs="Calibri"/>
-          <w:color w:val="000000"/>
-        </w:rPr>
-        <w:t>ESEAndroid-apk</w:t>
-      </w:r>
-      <w:proofErr w:type="spellEnd"/>
-      <w:r>
-        <w:rPr>
-          <w:rFonts w:ascii="Calibri" w:hAnsi="Calibri" w:cs="Calibri"/>
-          <w:color w:val="000000"/>
-        </w:rPr>
-        <w:t xml:space="preserve"> =&gt; </w:t>
-      </w:r>
-      <w:proofErr w:type="spellStart"/>
-      <w:r>
-        <w:rPr>
-          <w:rFonts w:ascii="Calibri" w:hAnsi="Calibri" w:cs="Calibri"/>
-          <w:color w:val="000000"/>
-        </w:rPr>
-        <w:t>ElderScrollsExplorer-apk</w:t>
-      </w:r>
-      <w:proofErr w:type="spellEnd"/>
+      <w:r>
+        <w:rPr>
+          <w:rFonts w:ascii="Calibri" w:hAnsi="Calibri" w:cs="Calibri"/>
+          <w:color w:val="000000"/>
+        </w:rPr>
+        <w:t xml:space="preserve"> </w:t>
+      </w:r>
     </w:p>
     <w:p>
       <w:pPr>
@@ -187,6 +176,13 @@
           <w:color w:val="000000"/>
         </w:rPr>
       </w:pPr>
+      <w:r>
+        <w:rPr>
+          <w:rFonts w:ascii="Calibri" w:hAnsi="Calibri" w:cs="Calibri"/>
+          <w:color w:val="000000"/>
+        </w:rPr>
+        <w:t xml:space="preserve"> </w:t>
+      </w:r>
     </w:p>
     <w:p>
       <w:pPr>
@@ -201,39 +197,62 @@
           <w:rFonts w:ascii="Calibri" w:hAnsi="Calibri" w:cs="Calibri"/>
           <w:color w:val="000000"/>
         </w:rPr>
-        <w:t xml:space="preserve">Rename the desktop </w:t>
-      </w:r>
-      <w:proofErr w:type="spellStart"/>
-      <w:r>
-        <w:rPr>
-          <w:rFonts w:ascii="Calibri" w:hAnsi="Calibri" w:cs="Calibri"/>
-          <w:color w:val="000000"/>
-        </w:rPr>
-        <w:t>util</w:t>
-      </w:r>
-      <w:proofErr w:type="spellEnd"/>
-      <w:r>
-        <w:rPr>
-          <w:rFonts w:ascii="Calibri" w:hAnsi="Calibri" w:cs="Calibri"/>
-          <w:color w:val="000000"/>
-        </w:rPr>
-        <w:t xml:space="preserve"> to scrolls </w:t>
-      </w:r>
-      <w:proofErr w:type="spellStart"/>
-      <w:r>
-        <w:rPr>
-          <w:rFonts w:ascii="Calibri" w:hAnsi="Calibri" w:cs="Calibri"/>
-          <w:color w:val="000000"/>
-        </w:rPr>
-        <w:t>readerguis</w:t>
-      </w:r>
-      <w:proofErr w:type="spellEnd"/>
-      <w:r>
-        <w:rPr>
-          <w:rFonts w:ascii="Calibri" w:hAnsi="Calibri" w:cs="Calibri"/>
-          <w:color w:val="000000"/>
-        </w:rPr>
-        <w:t xml:space="preserve"> or something better.</w:t>
+        <w:t xml:space="preserve">The </w:t>
+      </w:r>
+      <w:proofErr w:type="spellStart"/>
+      <w:r>
+        <w:rPr>
+          <w:rFonts w:ascii="Calibri" w:hAnsi="Calibri" w:cs="Calibri"/>
+          <w:color w:val="000000"/>
+        </w:rPr>
+        <w:t>dktxtools</w:t>
+      </w:r>
+      <w:proofErr w:type="spellEnd"/>
+      <w:r>
+        <w:rPr>
+          <w:rFonts w:ascii="Calibri" w:hAnsi="Calibri" w:cs="Calibri"/>
+          <w:color w:val="000000"/>
+        </w:rPr>
+        <w:t xml:space="preserve"> in </w:t>
+      </w:r>
+      <w:proofErr w:type="spellStart"/>
+      <w:r>
+        <w:rPr>
+          <w:rFonts w:ascii="Calibri" w:hAnsi="Calibri" w:cs="Calibri"/>
+          <w:color w:val="000000"/>
+        </w:rPr>
+        <w:t>utils</w:t>
+      </w:r>
+      <w:proofErr w:type="spellEnd"/>
+      <w:r>
+        <w:rPr>
+          <w:rFonts w:ascii="Calibri" w:hAnsi="Calibri" w:cs="Calibri"/>
+          <w:color w:val="000000"/>
+        </w:rPr>
+        <w:t xml:space="preserve"> is now pretty far from compliant, </w:t>
+      </w:r>
+      <w:r>
+        <w:rPr>
+          <w:rFonts w:ascii="Calibri" w:hAnsi="Calibri" w:cs="Calibri"/>
+          <w:color w:val="000000"/>
+        </w:rPr>
+        <w:t xml:space="preserve">got a pointer </w:t>
+      </w:r>
+      <w:proofErr w:type="gramStart"/>
+      <w:r>
+        <w:rPr>
+          <w:rFonts w:ascii="Calibri" w:hAnsi="Calibri" w:cs="Calibri"/>
+          <w:color w:val="000000"/>
+        </w:rPr>
+        <w:t>to</w:t>
+      </w:r>
+      <w:proofErr w:type="gramEnd"/>
+      <w:r>
+        <w:rPr>
+          <w:rFonts w:ascii="Calibri" w:hAnsi="Calibri" w:cs="Calibri"/>
+          <w:color w:val="000000"/>
+        </w:rPr>
+        <w:t xml:space="preserve"> original, but no license so perhaps just obfuscate</w:t>
       </w:r>
     </w:p>
     <w:p>
@@ -244,43 +263,6 @@
           <w:color w:val="000000"/>
         </w:rPr>
       </w:pPr>
-      <w:r>
-        <w:rPr>
-          <w:rFonts w:ascii="Calibri" w:hAnsi="Calibri" w:cs="Calibri"/>
-          <w:color w:val="000000"/>
-        </w:rPr>
-        <w:t xml:space="preserve">Dump </w:t>
-      </w:r>
-      <w:proofErr w:type="spellStart"/>
-      <w:r>
-        <w:rPr>
-          <w:rFonts w:ascii="Calibri" w:hAnsi="Calibri" w:cs="Calibri"/>
-          <w:color w:val="000000"/>
-        </w:rPr>
-        <w:t>awtfacade</w:t>
-      </w:r>
-      <w:proofErr w:type="spellEnd"/>
-      <w:r>
-        <w:rPr>
-          <w:rFonts w:ascii="Calibri" w:hAnsi="Calibri" w:cs="Calibri"/>
-          <w:color w:val="000000"/>
-        </w:rPr>
-        <w:t xml:space="preserve"> and compressed textures </w:t>
-      </w:r>
-      <w:r>
-        <w:rPr>
-          <w:rFonts w:ascii="Calibri" w:hAnsi="Calibri" w:cs="Calibri"/>
-          <w:color w:val="000000"/>
-        </w:rPr>
-        <w:t xml:space="preserve">and java3d-utils2-and </w:t>
-      </w:r>
-      <w:r>
-        <w:rPr>
-          <w:rFonts w:ascii="Calibri" w:hAnsi="Calibri" w:cs="Calibri"/>
-          <w:color w:val="000000"/>
-        </w:rPr>
-        <w:t>projects</w:t>
-      </w:r>
     </w:p>
     <w:p>
       <w:pPr>
@@ -295,7 +277,23 @@
           <w:rFonts w:ascii="Calibri" w:hAnsi="Calibri" w:cs="Calibri"/>
           <w:color w:val="000000"/>
         </w:rPr>
-        <w:t xml:space="preserve"> </w:t>
+        <w:t xml:space="preserve">Bullet issue </w:t>
+      </w:r>
+      <w:proofErr w:type="spellStart"/>
+      <w:r>
+        <w:rPr>
+          <w:rFonts w:ascii="Calibri" w:hAnsi="Calibri" w:cs="Calibri"/>
+          <w:color w:val="000000"/>
+        </w:rPr>
+        <w:t>skyrim</w:t>
+      </w:r>
+      <w:proofErr w:type="spellEnd"/>
+      <w:r>
+        <w:rPr>
+          <w:rFonts w:ascii="Calibri" w:hAnsi="Calibri" w:cs="Calibri"/>
+          <w:color w:val="000000"/>
+        </w:rPr>
+        <w:t>, bad place had 900 bullets and 288 bindings</w:t>
       </w:r>
     </w:p>
     <w:p>
@@ -311,67 +309,89 @@
           <w:rFonts w:ascii="Calibri" w:hAnsi="Calibri" w:cs="Calibri"/>
           <w:color w:val="000000"/>
         </w:rPr>
-        <w:t xml:space="preserve">The </w:t>
-      </w:r>
-      <w:proofErr w:type="spellStart"/>
-      <w:r>
-        <w:rPr>
-          <w:rFonts w:ascii="Calibri" w:hAnsi="Calibri" w:cs="Calibri"/>
-          <w:color w:val="000000"/>
-        </w:rPr>
-        <w:t>dktxtools</w:t>
-      </w:r>
-      <w:proofErr w:type="spellEnd"/>
-      <w:r>
-        <w:rPr>
-          <w:rFonts w:ascii="Calibri" w:hAnsi="Calibri" w:cs="Calibri"/>
-          <w:color w:val="000000"/>
-        </w:rPr>
-        <w:t xml:space="preserve"> in </w:t>
-      </w:r>
-      <w:proofErr w:type="spellStart"/>
-      <w:r>
-        <w:rPr>
-          <w:rFonts w:ascii="Calibri" w:hAnsi="Calibri" w:cs="Calibri"/>
-          <w:color w:val="000000"/>
-        </w:rPr>
-        <w:t>utils</w:t>
-      </w:r>
-      <w:proofErr w:type="spellEnd"/>
-      <w:r>
-        <w:rPr>
-          <w:rFonts w:ascii="Calibri" w:hAnsi="Calibri" w:cs="Calibri"/>
-          <w:color w:val="000000"/>
-        </w:rPr>
-        <w:t xml:space="preserve"> is now pretty far from compliant, not even sure where it came from now??</w:t>
-      </w:r>
-      <w:r>
-        <w:rPr>
-          <w:rFonts w:ascii="Calibri" w:hAnsi="Calibri" w:cs="Calibri"/>
-          <w:color w:val="000000"/>
-        </w:rPr>
-        <w:t xml:space="preserve"> Must make it obscured properly, take out all </w:t>
-      </w:r>
-      <w:r>
-        <w:rPr>
-          <w:rFonts w:ascii="Calibri" w:hAnsi="Calibri" w:cs="Calibri"/>
-          <w:color w:val="000000"/>
-        </w:rPr>
-        <w:t>comments</w:t>
-      </w:r>
-      <w:r>
-        <w:rPr>
-          <w:rFonts w:ascii="Calibri" w:hAnsi="Calibri" w:cs="Calibri"/>
-          <w:color w:val="000000"/>
-        </w:rPr>
-        <w:t xml:space="preserve"> at least</w:t>
-      </w:r>
-      <w:r>
-        <w:rPr>
-          <w:rFonts w:ascii="Calibri" w:hAnsi="Calibri" w:cs="Calibri"/>
-          <w:color w:val="000000"/>
-        </w:rPr>
-        <w:t>, or find the original and check the license</w:t>
+        <w:t xml:space="preserve">Ok place 163100: KilkreathRuins02 is 706 </w:t>
+      </w:r>
+      <w:proofErr w:type="spellStart"/>
+      <w:r>
+        <w:rPr>
+          <w:rFonts w:ascii="Calibri" w:hAnsi="Calibri" w:cs="Calibri"/>
+          <w:color w:val="000000"/>
+        </w:rPr>
+        <w:t>nifbullets</w:t>
+      </w:r>
+      <w:proofErr w:type="spellEnd"/>
+      <w:r>
+        <w:rPr>
+          <w:rFonts w:ascii="Calibri" w:hAnsi="Calibri" w:cs="Calibri"/>
+          <w:color w:val="000000"/>
+        </w:rPr>
+        <w:t xml:space="preserve"> and 72 bindings</w:t>
+      </w:r>
+    </w:p>
+    <w:p>
+      <w:pPr>
+        <w:spacing w:after="0"/>
+        <w:rPr>
+          <w:rFonts w:ascii="Calibri" w:hAnsi="Calibri" w:cs="Calibri"/>
+          <w:color w:val="000000"/>
+        </w:rPr>
+      </w:pPr>
+      <w:proofErr w:type="spellStart"/>
+      <w:r>
+        <w:rPr>
+          <w:rFonts w:ascii="Calibri" w:hAnsi="Calibri" w:cs="Calibri"/>
+          <w:color w:val="000000"/>
+        </w:rPr>
+        <w:t>Nifbullet</w:t>
+      </w:r>
+      <w:proofErr w:type="spellEnd"/>
+      <w:r>
+        <w:rPr>
+          <w:rFonts w:ascii="Calibri" w:hAnsi="Calibri" w:cs="Calibri"/>
+          <w:color w:val="000000"/>
+        </w:rPr>
+        <w:t xml:space="preserve"> count 1370 is fine, with 70 bindings</w:t>
+      </w:r>
+    </w:p>
+    <w:p>
+      <w:pPr>
+        <w:spacing w:after="0"/>
+        <w:rPr>
+          <w:rFonts w:ascii="Calibri" w:hAnsi="Calibri" w:cs="Calibri"/>
+          <w:color w:val="000000"/>
+        </w:rPr>
+      </w:pPr>
+      <w:r>
+        <w:rPr>
+          <w:rFonts w:ascii="Calibri" w:hAnsi="Calibri" w:cs="Calibri"/>
+          <w:color w:val="000000"/>
+        </w:rPr>
+        <w:t>White run is only 315 and 34?</w:t>
+      </w:r>
+    </w:p>
+    <w:p>
+      <w:pPr>
+        <w:spacing w:after="0"/>
+        <w:rPr>
+          <w:rFonts w:ascii="Calibri" w:hAnsi="Calibri" w:cs="Calibri"/>
+          <w:color w:val="000000"/>
+        </w:rPr>
+      </w:pPr>
+    </w:p>
+    <w:p>
+      <w:pPr>
+        <w:spacing w:after="0"/>
+        <w:rPr>
+          <w:rFonts w:ascii="Calibri" w:hAnsi="Calibri" w:cs="Calibri"/>
+          <w:color w:val="000000"/>
+        </w:rPr>
+      </w:pPr>
+      <w:r>
+        <w:rPr>
+          <w:rFonts w:ascii="Calibri" w:hAnsi="Calibri" w:cs="Calibri"/>
+          <w:color w:val="000000"/>
+        </w:rPr>
+        <w:t>Real bad is 86647 FortNeugrad01 with 913:288</w:t>
       </w:r>
     </w:p>
     <w:p>
@@ -3955,7 +3975,6 @@
         </w:rPr>
         <w:t xml:space="preserve"> type and then use ==1 or </w:t>
       </w:r>
-      <w:proofErr w:type="gramStart"/>
       <w:r>
         <w:rPr>
           <w:rFonts w:ascii="Consolas" w:hAnsi="Consolas" w:cs="Consolas"/>
@@ -3972,16 +3991,7 @@
           <w:sz w:val="24"/>
           <w:szCs w:val="24"/>
         </w:rPr>
-        <w:t>()</w:t>
-      </w:r>
-      <w:proofErr w:type="gramEnd"/>
-      <w:r>
-        <w:rPr>
-          <w:rFonts w:ascii="Consolas" w:hAnsi="Consolas" w:cs="Consolas"/>
-          <w:sz w:val="24"/>
-          <w:szCs w:val="24"/>
-        </w:rPr>
-        <w:t xml:space="preserve"> </w:t>
+        <w:t xml:space="preserve">() </w:t>
       </w:r>
     </w:p>
     <w:p>

</xml_diff>